<commit_message>
Teste e finalização do status report
-
</commit_message>
<xml_diff>
--- a/Documentos do Projeto/Plano_projeto.docx
+++ b/Documentos do Projeto/Plano_projeto.docx
@@ -2745,7 +2745,13 @@
         <w:ind w:right="-2"/>
       </w:pPr>
       <w:r>
-        <w:t>Este documento está dividido em &lt;N&gt; seções:</w:t>
+        <w:t xml:space="preserve">Este documento está dividido em </w:t>
+      </w:r>
+      <w:r>
+        <w:t>10</w:t>
+      </w:r>
+      <w:r>
+        <w:t xml:space="preserve"> seções:</w:t>
       </w:r>
     </w:p>
     <w:p>
@@ -2957,22 +2963,23 @@
     </w:p>
     <w:p>
       <w:pPr>
-        <w:pStyle w:val="Ttulo2"/>
-        <w:ind w:right="424"/>
-      </w:pPr>
-      <w:bookmarkStart w:id="19" w:name="_Toc467473441"/>
-      <w:bookmarkStart w:id="20" w:name="_Toc467473973"/>
-      <w:bookmarkStart w:id="21" w:name="_Toc467477712"/>
-      <w:bookmarkStart w:id="22" w:name="_Toc467494866"/>
-      <w:bookmarkStart w:id="23" w:name="_Toc467495236"/>
-      <w:bookmarkStart w:id="24" w:name="_Toc468086042"/>
-      <w:bookmarkStart w:id="25" w:name="_Toc475507693"/>
-      <w:bookmarkStart w:id="26" w:name="_Toc487017242"/>
-      <w:bookmarkStart w:id="27" w:name="_Toc515209577"/>
-      <w:r>
-        <w:t>Convenções, termos e abreviações</w:t>
-      </w:r>
+        <w:pStyle w:val="Ttulo1"/>
+        <w:ind w:right="-2"/>
+      </w:pPr>
+      <w:bookmarkStart w:id="19" w:name="_Hlt467473290"/>
+      <w:bookmarkStart w:id="20" w:name="_Toc467473443"/>
+      <w:bookmarkStart w:id="21" w:name="_Toc467473975"/>
+      <w:bookmarkStart w:id="22" w:name="_Toc467477714"/>
+      <w:bookmarkStart w:id="23" w:name="_Toc467494868"/>
+      <w:bookmarkStart w:id="24" w:name="_Toc467495238"/>
+      <w:bookmarkStart w:id="25" w:name="_Toc468086046"/>
+      <w:bookmarkStart w:id="26" w:name="_Toc475507697"/>
+      <w:bookmarkStart w:id="27" w:name="_Toc487017243"/>
+      <w:bookmarkStart w:id="28" w:name="_Toc515209578"/>
       <w:bookmarkEnd w:id="19"/>
+      <w:r>
+        <w:t>Visão geral</w:t>
+      </w:r>
       <w:bookmarkEnd w:id="20"/>
       <w:bookmarkEnd w:id="21"/>
       <w:bookmarkEnd w:id="22"/>
@@ -2981,86 +2988,63 @@
       <w:bookmarkEnd w:id="25"/>
       <w:bookmarkEnd w:id="26"/>
       <w:bookmarkEnd w:id="27"/>
+      <w:bookmarkEnd w:id="28"/>
     </w:p>
     <w:p>
       <w:pPr>
-        <w:pStyle w:val="Ttulo1"/>
         <w:ind w:right="-2"/>
       </w:pPr>
-      <w:bookmarkStart w:id="28" w:name="_Hlt467473290"/>
-      <w:bookmarkStart w:id="29" w:name="_Toc467473443"/>
-      <w:bookmarkStart w:id="30" w:name="_Toc467473975"/>
-      <w:bookmarkStart w:id="31" w:name="_Toc467477714"/>
-      <w:bookmarkStart w:id="32" w:name="_Toc467494868"/>
-      <w:bookmarkStart w:id="33" w:name="_Toc467495238"/>
-      <w:bookmarkStart w:id="34" w:name="_Toc468086046"/>
-      <w:bookmarkStart w:id="35" w:name="_Toc475507697"/>
-      <w:bookmarkStart w:id="36" w:name="_Toc487017243"/>
-      <w:bookmarkStart w:id="37" w:name="_Toc515209578"/>
-      <w:bookmarkEnd w:id="28"/>
+      <w:bookmarkStart w:id="29" w:name="_Toc467473445"/>
+      <w:bookmarkStart w:id="30" w:name="_Toc467473977"/>
+      <w:bookmarkStart w:id="31" w:name="_Toc467477716"/>
+      <w:bookmarkStart w:id="32" w:name="_Toc467494870"/>
+      <w:bookmarkStart w:id="33" w:name="_Toc467495240"/>
+      <w:bookmarkStart w:id="34" w:name="_Toc468086048"/>
+      <w:bookmarkStart w:id="35" w:name="_Toc475507699"/>
       <w:r>
         <w:lastRenderedPageBreak/>
-        <w:t>Visão geral</w:t>
-      </w:r>
-      <w:bookmarkEnd w:id="29"/>
-      <w:bookmarkEnd w:id="30"/>
-      <w:bookmarkEnd w:id="31"/>
-      <w:bookmarkEnd w:id="32"/>
-      <w:bookmarkEnd w:id="33"/>
-      <w:bookmarkEnd w:id="34"/>
-      <w:bookmarkEnd w:id="35"/>
-      <w:bookmarkEnd w:id="36"/>
-      <w:bookmarkEnd w:id="37"/>
+        <w:t>O objetivo deste projeto é construir uma aplicação genérica para supermercados. Nela visa a criação de um mapa do supermercado, para facilitar as compras dos clientes. Este mapa conterá prateleiras e em cada prateleira vários produtos.</w:t>
+      </w:r>
     </w:p>
     <w:p>
       <w:pPr>
         <w:ind w:right="-2"/>
       </w:pPr>
-      <w:bookmarkStart w:id="38" w:name="_Toc467473445"/>
-      <w:bookmarkStart w:id="39" w:name="_Toc467473977"/>
-      <w:bookmarkStart w:id="40" w:name="_Toc467477716"/>
-      <w:bookmarkStart w:id="41" w:name="_Toc467494870"/>
-      <w:bookmarkStart w:id="42" w:name="_Toc467495240"/>
-      <w:bookmarkStart w:id="43" w:name="_Toc468086048"/>
-      <w:bookmarkStart w:id="44" w:name="_Toc475507699"/>
-      <w:r>
-        <w:t>O objetivo deste projeto é construir uma aplicação genérica para supermercados. Nela visa a criação de um mapa do supermercado, para facilitar as compras dos clientes. Este mapa conterá prateleiras e em cada prateleira vários produtos.</w:t>
+      <w:r>
+        <w:t xml:space="preserve">A importância deste projeto é um meio para os supermercados analisarem quais os itens mais buscados, quais são </w:t>
+      </w:r>
+      <w:r>
+        <w:t xml:space="preserve">os </w:t>
+      </w:r>
+      <w:r>
+        <w:t xml:space="preserve">mais difíceis de </w:t>
+      </w:r>
+      <w:r>
+        <w:t xml:space="preserve">se </w:t>
+      </w:r>
+      <w:r>
+        <w:t>achar</w:t>
+      </w:r>
+      <w:r>
+        <w:t xml:space="preserve"> e fazer uma relação entre as vendas</w:t>
+      </w:r>
+      <w:r>
+        <w:t>, e além disso, ajudar o gerente do supermercado a organizar os produtos dentro do supermercado de forma mais eficaz e eficiente</w:t>
+      </w:r>
+      <w:r>
+        <w:t>. Já para um cliente visa acelerar sua procura por itens no mercado.</w:t>
       </w:r>
     </w:p>
     <w:p>
       <w:pPr>
-        <w:ind w:right="-2"/>
-      </w:pPr>
-      <w:r>
-        <w:t xml:space="preserve">A importância deste projeto é um meio para os supermercados analisarem quais os itens mais buscados, quais são </w:t>
-      </w:r>
-      <w:r>
-        <w:t xml:space="preserve">os </w:t>
-      </w:r>
-      <w:r>
-        <w:t xml:space="preserve">mais difíceis de </w:t>
-      </w:r>
-      <w:r>
-        <w:t xml:space="preserve">se </w:t>
-      </w:r>
-      <w:r>
-        <w:t>achar</w:t>
-      </w:r>
-      <w:r>
-        <w:t xml:space="preserve"> e fazer uma relação entre as vendas. Já para um cliente visa acelerar sua procura por itens no mercado.</w:t>
-      </w:r>
+        <w:pStyle w:val="Ttulo2"/>
+      </w:pPr>
+      <w:bookmarkStart w:id="36" w:name="_Toc515209579"/>
+      <w:r>
+        <w:t>Estrutura Analítica de Projeto</w:t>
+      </w:r>
+      <w:bookmarkEnd w:id="36"/>
     </w:p>
-    <w:p>
-      <w:pPr>
-        <w:pStyle w:val="Ttulo2"/>
-      </w:pPr>
-      <w:bookmarkStart w:id="45" w:name="_Toc515209579"/>
-      <w:r>
-        <w:t>Estrutura Analítica de Projeto</w:t>
-      </w:r>
-      <w:bookmarkEnd w:id="45"/>
-    </w:p>
-    <w:p/>
     <w:p>
       <w:pPr>
         <w:rPr>
@@ -3086,7 +3070,6 @@
         </w:drawing>
       </w:r>
     </w:p>
-    <w:p/>
     <w:p>
       <w:pPr>
         <w:jc w:val="center"/>
@@ -3107,360 +3090,472 @@
     </w:p>
     <w:p>
       <w:pPr>
+        <w:pStyle w:val="Ttulo1"/>
         <w:ind w:right="-2"/>
-        <w:rPr>
-          <w:i/>
-        </w:rPr>
-      </w:pPr>
+      </w:pPr>
+      <w:bookmarkStart w:id="37" w:name="_Toc487017252"/>
+      <w:bookmarkStart w:id="38" w:name="_Toc515209580"/>
+      <w:bookmarkStart w:id="39" w:name="_Toc487017244"/>
+      <w:bookmarkEnd w:id="29"/>
+      <w:bookmarkEnd w:id="30"/>
+      <w:bookmarkEnd w:id="31"/>
+      <w:bookmarkEnd w:id="32"/>
+      <w:bookmarkEnd w:id="33"/>
+      <w:bookmarkEnd w:id="34"/>
+      <w:bookmarkEnd w:id="35"/>
+      <w:r>
+        <w:lastRenderedPageBreak/>
+        <w:t>processo de desenvolvimento do software</w:t>
+      </w:r>
+      <w:bookmarkEnd w:id="37"/>
+      <w:bookmarkEnd w:id="38"/>
+      <w:r>
+        <w:t xml:space="preserve"> </w:t>
+      </w:r>
     </w:p>
     <w:p>
       <w:pPr>
-        <w:pStyle w:val="Ttulo1"/>
         <w:ind w:right="-2"/>
       </w:pPr>
-      <w:bookmarkStart w:id="46" w:name="_Toc487017252"/>
-      <w:bookmarkStart w:id="47" w:name="_Toc515209580"/>
-      <w:bookmarkStart w:id="48" w:name="_Toc487017244"/>
-      <w:bookmarkEnd w:id="38"/>
-      <w:bookmarkEnd w:id="39"/>
+      <w:r>
+        <w:t>O grupo adotou a metodol</w:t>
+      </w:r>
+      <w:r>
+        <w:t>o</w:t>
+      </w:r>
+      <w:r>
+        <w:t>g</w:t>
+      </w:r>
+      <w:r>
+        <w:t>i</w:t>
+      </w:r>
+      <w:r>
+        <w:t>a inte</w:t>
+      </w:r>
+      <w:r>
+        <w:t>rativo incremental, produzindo releases semanais para avaliação do cliente (professor).</w:t>
+      </w:r>
+      <w:r>
+        <w:t xml:space="preserve"> Após aprovação o grupo passa para a próxima release.</w:t>
+      </w:r>
+    </w:p>
+    <w:p>
+      <w:pPr>
+        <w:pStyle w:val="Ttulo2"/>
+        <w:ind w:right="-2"/>
+      </w:pPr>
+      <w:bookmarkStart w:id="40" w:name="_Toc487017253"/>
+      <w:bookmarkStart w:id="41" w:name="_Toc515209581"/>
+      <w:r>
+        <w:t>O Processo de Software</w:t>
+      </w:r>
+      <w:bookmarkStart w:id="42" w:name="_GoBack"/>
       <w:bookmarkEnd w:id="40"/>
       <w:bookmarkEnd w:id="41"/>
       <w:bookmarkEnd w:id="42"/>
+    </w:p>
+    <w:p>
+      <w:pPr>
+        <w:pStyle w:val="Ttulo3"/>
+      </w:pPr>
+      <w:bookmarkStart w:id="43" w:name="_Toc110933816"/>
+      <w:bookmarkStart w:id="44" w:name="_Toc515209582"/>
+      <w:r>
+        <w:t>Padrão de pastas na ferramenta de controle de mudanças</w:t>
+      </w:r>
       <w:bookmarkEnd w:id="43"/>
       <w:bookmarkEnd w:id="44"/>
-      <w:r>
-        <w:t>processo de desenvolvimento do software</w:t>
-      </w:r>
-      <w:bookmarkEnd w:id="46"/>
-      <w:bookmarkEnd w:id="47"/>
-      <w:r>
-        <w:t xml:space="preserve"> </w:t>
-      </w:r>
     </w:p>
     <w:p>
-      <w:pPr>
-        <w:ind w:right="-2"/>
-      </w:pPr>
-      <w:r>
-        <w:t>O grupo adotou a metodol</w:t>
-      </w:r>
-      <w:r>
-        <w:t>o</w:t>
-      </w:r>
-      <w:r>
-        <w:t>g</w:t>
-      </w:r>
-      <w:r>
-        <w:t>i</w:t>
-      </w:r>
-      <w:r>
-        <w:t>a inte</w:t>
-      </w:r>
-      <w:r>
-        <w:t>rativo incremental, produzindo releases semanais para avaliação do cliente (professor).</w:t>
-      </w:r>
-      <w:r>
-        <w:t xml:space="preserve"> Após aprovação o grupo passa para a próxima release.</w:t>
+      <w:r>
+        <w:t xml:space="preserve">A estrutura de pastas do projeto é igual a ilustrada na imagem </w:t>
+      </w:r>
+      <w:proofErr w:type="gramStart"/>
+      <w:r>
+        <w:t>à</w:t>
+      </w:r>
+      <w:proofErr w:type="gramEnd"/>
+      <w:r>
+        <w:t xml:space="preserve"> seguir:</w:t>
       </w:r>
     </w:p>
     <w:p>
       <w:pPr>
+        <w:jc w:val="center"/>
+      </w:pPr>
+      <w:r>
+        <w:rPr>
+          <w:noProof/>
+        </w:rPr>
+        <w:drawing>
+          <wp:inline distT="0" distB="0" distL="0" distR="0" wp14:anchorId="21EC27AD" wp14:editId="7BBAE59F">
+            <wp:extent cx="1981200" cy="2524125"/>
+            <wp:effectExtent l="0" t="0" r="0" b="9525"/>
+            <wp:docPr id="8" name="Imagem 8"/>
+            <wp:cNvGraphicFramePr>
+              <a:graphicFrameLocks xmlns:a="http://schemas.openxmlformats.org/drawingml/2006/main" noChangeAspect="1"/>
+            </wp:cNvGraphicFramePr>
+            <a:graphic xmlns:a="http://schemas.openxmlformats.org/drawingml/2006/main">
+              <a:graphicData uri="http://schemas.openxmlformats.org/drawingml/2006/picture">
+                <pic:pic xmlns:pic="http://schemas.openxmlformats.org/drawingml/2006/picture">
+                  <pic:nvPicPr>
+                    <pic:cNvPr id="1" name=""/>
+                    <pic:cNvPicPr/>
+                  </pic:nvPicPr>
+                  <pic:blipFill>
+                    <a:blip r:embed="rId14"/>
+                    <a:stretch>
+                      <a:fillRect/>
+                    </a:stretch>
+                  </pic:blipFill>
+                  <pic:spPr>
+                    <a:xfrm>
+                      <a:off x="0" y="0"/>
+                      <a:ext cx="1981200" cy="2524125"/>
+                    </a:xfrm>
+                    <a:prstGeom prst="rect">
+                      <a:avLst/>
+                    </a:prstGeom>
+                  </pic:spPr>
+                </pic:pic>
+              </a:graphicData>
+            </a:graphic>
+          </wp:inline>
+        </w:drawing>
+      </w:r>
+    </w:p>
+    <w:p>
+      <w:pPr>
+        <w:jc w:val="center"/>
+        <w:rPr>
+          <w:i/>
+          <w:sz w:val="24"/>
+          <w:szCs w:val="24"/>
+        </w:rPr>
+      </w:pPr>
+      <w:r>
+        <w:rPr>
+          <w:i/>
+          <w:sz w:val="24"/>
+          <w:szCs w:val="24"/>
+        </w:rPr>
+        <w:t xml:space="preserve">Figura </w:t>
+      </w:r>
+      <w:r>
+        <w:rPr>
+          <w:i/>
+          <w:sz w:val="24"/>
+          <w:szCs w:val="24"/>
+        </w:rPr>
+        <w:t>2</w:t>
+      </w:r>
+      <w:r>
+        <w:rPr>
+          <w:i/>
+          <w:sz w:val="24"/>
+          <w:szCs w:val="24"/>
+        </w:rPr>
+        <w:t xml:space="preserve">: </w:t>
+      </w:r>
+      <w:r>
+        <w:rPr>
+          <w:i/>
+          <w:sz w:val="24"/>
+          <w:szCs w:val="24"/>
+        </w:rPr>
+        <w:t>Estrutura de pastas do projeto.</w:t>
+      </w:r>
+    </w:p>
+    <w:p>
+      <w:pPr>
+        <w:jc w:val="center"/>
+      </w:pPr>
+    </w:p>
+    <w:p>
+      <w:pPr>
+        <w:pStyle w:val="Ttulo3"/>
+      </w:pPr>
+      <w:bookmarkStart w:id="45" w:name="_Toc110933817"/>
+      <w:bookmarkStart w:id="46" w:name="_Toc515209583"/>
+      <w:r>
+        <w:t>Padrões de nomeação de arquivos</w:t>
+      </w:r>
+      <w:bookmarkEnd w:id="45"/>
+      <w:bookmarkEnd w:id="46"/>
+    </w:p>
+    <w:p>
+      <w:pPr>
+        <w:ind w:right="-2"/>
+      </w:pPr>
+      <w:r>
+        <w:t>Para documentação é usado “_” como separador de palavras.</w:t>
+      </w:r>
+      <w:r>
+        <w:t xml:space="preserve"> Cada palavra que inicia começa com letra maiúscula.</w:t>
+      </w:r>
+    </w:p>
+    <w:p>
+      <w:pPr>
+        <w:pStyle w:val="Ttulo3"/>
+      </w:pPr>
+      <w:bookmarkStart w:id="47" w:name="_Toc515209584"/>
+      <w:r>
+        <w:t>Padrões de nomeação do</w:t>
+      </w:r>
+      <w:r>
+        <w:t>s</w:t>
+      </w:r>
+      <w:r>
+        <w:t xml:space="preserve"> objetos de banco de dados</w:t>
+      </w:r>
+      <w:bookmarkEnd w:id="47"/>
+    </w:p>
+    <w:p>
+      <w:r>
+        <w:t xml:space="preserve">No banco de dados é adotado o padrão utilizado </w:t>
+      </w:r>
+      <w:proofErr w:type="gramStart"/>
+      <w:r>
+        <w:t>nos banco</w:t>
+      </w:r>
+      <w:proofErr w:type="gramEnd"/>
+      <w:r>
+        <w:t xml:space="preserve"> de dados MySQL.</w:t>
+      </w:r>
+    </w:p>
+    <w:p>
+      <w:pPr>
+        <w:pStyle w:val="Ttulo3"/>
+      </w:pPr>
+      <w:r>
+        <w:t xml:space="preserve"> </w:t>
+      </w:r>
+      <w:bookmarkStart w:id="48" w:name="_Toc515209585"/>
+      <w:r>
+        <w:t xml:space="preserve">Padrões de nomeação de </w:t>
+      </w:r>
+      <w:r>
+        <w:t xml:space="preserve">código </w:t>
+      </w:r>
+      <w:r>
+        <w:t>fonte</w:t>
+      </w:r>
+      <w:bookmarkEnd w:id="48"/>
+    </w:p>
+    <w:p>
+      <w:pPr>
+        <w:ind w:right="-2"/>
+      </w:pPr>
+      <w:r>
+        <w:t>Os arquivos do projeto são diferenciados pela letra maiúscula da palavra seguinte. As classes possuem uma extensão .</w:t>
+      </w:r>
+      <w:proofErr w:type="spellStart"/>
+      <w:r>
+        <w:t>class</w:t>
+      </w:r>
+      <w:proofErr w:type="spellEnd"/>
+      <w:r>
+        <w:t xml:space="preserve"> e os </w:t>
+      </w:r>
+      <w:proofErr w:type="spellStart"/>
+      <w:r>
+        <w:t>templates</w:t>
+      </w:r>
+      <w:proofErr w:type="spellEnd"/>
+      <w:r>
+        <w:t xml:space="preserve"> um </w:t>
+      </w:r>
+      <w:proofErr w:type="gramStart"/>
+      <w:r>
+        <w:t>extensão .</w:t>
+      </w:r>
+      <w:proofErr w:type="spellStart"/>
+      <w:r>
+        <w:t>tpl</w:t>
+      </w:r>
+      <w:proofErr w:type="spellEnd"/>
+      <w:proofErr w:type="gramEnd"/>
+      <w:r>
+        <w:t>.</w:t>
+      </w:r>
+    </w:p>
+    <w:p>
+      <w:pPr>
         <w:pStyle w:val="Ttulo2"/>
         <w:ind w:right="-2"/>
       </w:pPr>
-      <w:bookmarkStart w:id="49" w:name="_Toc487017253"/>
-      <w:bookmarkStart w:id="50" w:name="_Toc515209581"/>
-      <w:r>
-        <w:t>O Processo de Software</w:t>
+      <w:bookmarkStart w:id="49" w:name="_Toc487017257"/>
+      <w:bookmarkStart w:id="50" w:name="_Toc515209586"/>
+      <w:r>
+        <w:t>Revisões, Verificações e Validações</w:t>
       </w:r>
       <w:bookmarkEnd w:id="49"/>
       <w:bookmarkEnd w:id="50"/>
     </w:p>
     <w:p>
-      <w:pPr>
-        <w:pStyle w:val="Ttulo3"/>
-      </w:pPr>
-      <w:bookmarkStart w:id="51" w:name="_Toc110933817"/>
-      <w:bookmarkStart w:id="52" w:name="_Toc515209583"/>
-      <w:r>
-        <w:t>Padrões de nomeação de arquivos</w:t>
-      </w:r>
-      <w:bookmarkEnd w:id="51"/>
-      <w:bookmarkEnd w:id="52"/>
+      <w:r>
+        <w:t xml:space="preserve">As avaliações serão feitas com o cliente (professor), levando à uma revisão por parte do grupo. Após todo o processo é feita uma validação. Este período se dará entre os lançamentos </w:t>
+      </w:r>
+      <w:proofErr w:type="gramStart"/>
+      <w:r>
+        <w:t>das releases</w:t>
+      </w:r>
+      <w:proofErr w:type="gramEnd"/>
+      <w:r>
+        <w:t>.</w:t>
+      </w:r>
     </w:p>
     <w:p>
       <w:pPr>
-        <w:ind w:right="-2"/>
-      </w:pPr>
-      <w:r>
-        <w:t>Para documentação é usado “_” como separador de palavras.</w:t>
-      </w:r>
-      <w:r>
-        <w:t xml:space="preserve"> Cada palavra que inicia começa com letra maiúscula.</w:t>
-      </w:r>
+        <w:pStyle w:val="Ttulo2"/>
+      </w:pPr>
+      <w:bookmarkStart w:id="51" w:name="_Toc515209587"/>
+      <w:r>
+        <w:lastRenderedPageBreak/>
+        <w:t>Monitoração do Projeto</w:t>
+      </w:r>
+      <w:bookmarkEnd w:id="51"/>
     </w:p>
     <w:p>
-      <w:pPr>
-        <w:pStyle w:val="Ttulo3"/>
-      </w:pPr>
-      <w:bookmarkStart w:id="53" w:name="_Toc515209584"/>
-      <w:r>
-        <w:t>Padrões de nomeação do</w:t>
-      </w:r>
-      <w:r>
-        <w:t>s</w:t>
-      </w:r>
-      <w:r>
-        <w:t xml:space="preserve"> objetos de banco de dados</w:t>
-      </w:r>
+      <w:r>
+        <w:t>O projeto é monitorado com entregas de releases marcadas, verificando se tudo que estava no cronograma foi cumprido.</w:t>
+      </w:r>
+    </w:p>
+    <w:p>
+      <w:pPr>
+        <w:pStyle w:val="Ttulo1"/>
+        <w:ind w:right="-144"/>
+      </w:pPr>
+      <w:bookmarkStart w:id="52" w:name="_Toc487017245"/>
+      <w:bookmarkStart w:id="53" w:name="_Toc515209588"/>
+      <w:bookmarkEnd w:id="39"/>
+      <w:r>
+        <w:t>organização do projeto</w:t>
+      </w:r>
+      <w:bookmarkEnd w:id="52"/>
       <w:bookmarkEnd w:id="53"/>
     </w:p>
     <w:p>
-      <w:r>
-        <w:t xml:space="preserve">No banco de dados é adotado o padrão utilizado </w:t>
-      </w:r>
-      <w:proofErr w:type="gramStart"/>
-      <w:r>
-        <w:t>nos banco</w:t>
-      </w:r>
-      <w:proofErr w:type="gramEnd"/>
-      <w:r>
-        <w:t xml:space="preserve"> de dados MySQL.</w:t>
-      </w:r>
+      <w:pPr>
+        <w:pStyle w:val="Ttulo2"/>
+        <w:ind w:right="-144"/>
+      </w:pPr>
+      <w:bookmarkStart w:id="54" w:name="_Toc487017246"/>
+      <w:bookmarkStart w:id="55" w:name="_Toc515209589"/>
+      <w:r>
+        <w:t>Organograma</w:t>
+      </w:r>
+      <w:bookmarkEnd w:id="54"/>
+      <w:bookmarkEnd w:id="55"/>
     </w:p>
     <w:p>
       <w:pPr>
-        <w:pStyle w:val="Ttulo3"/>
-      </w:pPr>
-      <w:r>
-        <w:t xml:space="preserve"> </w:t>
-      </w:r>
-      <w:bookmarkStart w:id="54" w:name="_Toc515209585"/>
-      <w:r>
-        <w:t xml:space="preserve">Padrões de nomeação de </w:t>
-      </w:r>
-      <w:r>
-        <w:t xml:space="preserve">código </w:t>
-      </w:r>
-      <w:r>
-        <w:t>fonte</w:t>
-      </w:r>
-      <w:bookmarkEnd w:id="54"/>
+        <w:ind w:right="-144"/>
+      </w:pPr>
+      <w:r>
+        <w:t>As pessoas envolvidas no desenvolvimento do projeto e suas competências são:</w:t>
+      </w:r>
     </w:p>
     <w:p>
       <w:pPr>
-        <w:ind w:right="-2"/>
-      </w:pPr>
-      <w:r>
-        <w:t>Os arquivos do projeto são diferenciados pela letra maiúscula da palavra seguinte. As classes possuem uma extensão .</w:t>
-      </w:r>
-      <w:proofErr w:type="spellStart"/>
-      <w:r>
-        <w:t>class</w:t>
-      </w:r>
-      <w:proofErr w:type="spellEnd"/>
-      <w:r>
-        <w:t xml:space="preserve"> e os </w:t>
-      </w:r>
-      <w:proofErr w:type="spellStart"/>
-      <w:r>
-        <w:t>templates</w:t>
-      </w:r>
-      <w:proofErr w:type="spellEnd"/>
-      <w:r>
-        <w:t xml:space="preserve"> um </w:t>
-      </w:r>
-      <w:proofErr w:type="gramStart"/>
-      <w:r>
-        <w:t>extensão .</w:t>
-      </w:r>
-      <w:proofErr w:type="spellStart"/>
-      <w:r>
-        <w:t>tpl</w:t>
-      </w:r>
-      <w:proofErr w:type="spellEnd"/>
-      <w:proofErr w:type="gramEnd"/>
-      <w:r>
-        <w:t>.</w:t>
+        <w:ind w:right="-144"/>
+      </w:pPr>
+      <w:r>
+        <w:t>Ana Caroline Costa Passos – Desenvolvedora, analista de erros.</w:t>
       </w:r>
     </w:p>
     <w:p>
       <w:pPr>
-        <w:pStyle w:val="Ttulo2"/>
-        <w:ind w:right="-2"/>
-      </w:pPr>
-      <w:bookmarkStart w:id="55" w:name="_Toc487017257"/>
-      <w:bookmarkStart w:id="56" w:name="_Toc515209586"/>
-      <w:r>
-        <w:t>Revisões, Verificações e Validações</w:t>
-      </w:r>
-      <w:bookmarkEnd w:id="55"/>
-      <w:bookmarkEnd w:id="56"/>
+        <w:ind w:right="-144"/>
+      </w:pPr>
+      <w:r>
+        <w:t xml:space="preserve">Eduardo </w:t>
+      </w:r>
+      <w:proofErr w:type="spellStart"/>
+      <w:r>
+        <w:t>Faggiani</w:t>
+      </w:r>
+      <w:proofErr w:type="spellEnd"/>
+      <w:r>
+        <w:t xml:space="preserve"> – Analista de erros, </w:t>
+      </w:r>
+      <w:r>
+        <w:t>analista da documentação.</w:t>
+      </w:r>
     </w:p>
     <w:p>
-      <w:r>
-        <w:t xml:space="preserve">As avaliações serão feitas com o cliente (professor), levando à uma revisão por parte do grupo. Após todo o processo é feita uma validação. Este período se dará entre os lançamentos </w:t>
-      </w:r>
-      <w:proofErr w:type="gramStart"/>
-      <w:r>
-        <w:t>das releases</w:t>
-      </w:r>
-      <w:proofErr w:type="gramEnd"/>
-      <w:r>
-        <w:t>.</w:t>
+      <w:pPr>
+        <w:ind w:right="-144"/>
+      </w:pPr>
+      <w:r>
+        <w:t>Gabriel Oraboni Carvalho – Analista de erros, redator de documentos.</w:t>
       </w:r>
     </w:p>
     <w:p>
       <w:pPr>
+        <w:ind w:right="-144"/>
+      </w:pPr>
+      <w:proofErr w:type="spellStart"/>
+      <w:r>
+        <w:t>Renam</w:t>
+      </w:r>
+      <w:proofErr w:type="spellEnd"/>
+      <w:r>
+        <w:t xml:space="preserve"> </w:t>
+      </w:r>
+      <w:proofErr w:type="spellStart"/>
+      <w:r>
+        <w:t>Makoto</w:t>
+      </w:r>
+      <w:proofErr w:type="spellEnd"/>
+      <w:r>
+        <w:t xml:space="preserve"> </w:t>
+      </w:r>
+      <w:proofErr w:type="spellStart"/>
+      <w:r>
+        <w:t>Aono</w:t>
+      </w:r>
+      <w:proofErr w:type="spellEnd"/>
+      <w:r>
+        <w:t xml:space="preserve"> </w:t>
+      </w:r>
+      <w:r>
+        <w:t>–</w:t>
+      </w:r>
+      <w:r>
+        <w:t xml:space="preserve"> </w:t>
+      </w:r>
+      <w:r>
+        <w:t>Desenvolvedor, analista da documentação.</w:t>
+      </w:r>
+    </w:p>
+    <w:p>
+      <w:pPr>
+        <w:ind w:right="-144"/>
+      </w:pPr>
+      <w:r>
+        <w:t>Vinícius de Oliveira Souza – Desenvolvedor, redator de documentos.</w:t>
+      </w:r>
+    </w:p>
+    <w:p>
+      <w:pPr>
         <w:pStyle w:val="Ttulo2"/>
-      </w:pPr>
-      <w:bookmarkStart w:id="57" w:name="_Toc515209587"/>
-      <w:r>
-        <w:t>Monitoração do Projeto</w:t>
-      </w:r>
+        <w:ind w:right="-144"/>
+      </w:pPr>
+      <w:bookmarkStart w:id="56" w:name="_Toc487017248"/>
+      <w:bookmarkStart w:id="57" w:name="_Toc515209590"/>
+      <w:r>
+        <w:t>Interfaces Técnicas e Organizacionais</w:t>
+      </w:r>
+      <w:bookmarkEnd w:id="56"/>
       <w:bookmarkEnd w:id="57"/>
     </w:p>
     <w:p>
-      <w:r>
-        <w:t>O projeto é monitorado com entregas de releases marcadas, verificando se tudo que estava no cronograma foi cumprido.</w:t>
-      </w:r>
-    </w:p>
-    <w:p>
-      <w:pPr>
-        <w:pStyle w:val="Ttulo1"/>
-        <w:ind w:right="-144"/>
-      </w:pPr>
-      <w:bookmarkStart w:id="58" w:name="_Toc487017245"/>
-      <w:bookmarkStart w:id="59" w:name="_Toc515209588"/>
-      <w:bookmarkEnd w:id="48"/>
-      <w:r>
-        <w:t>organização do projeto</w:t>
-      </w:r>
-      <w:bookmarkEnd w:id="58"/>
-      <w:bookmarkEnd w:id="59"/>
-    </w:p>
-    <w:p>
-      <w:pPr>
-        <w:pStyle w:val="Ttulo2"/>
-        <w:ind w:right="-144"/>
-      </w:pPr>
-      <w:bookmarkStart w:id="60" w:name="_Toc487017246"/>
-      <w:bookmarkStart w:id="61" w:name="_Toc515209589"/>
-      <w:r>
-        <w:t>Organograma</w:t>
-      </w:r>
-      <w:bookmarkEnd w:id="60"/>
-      <w:bookmarkEnd w:id="61"/>
-    </w:p>
-    <w:p>
-      <w:pPr>
-        <w:ind w:right="-144"/>
-      </w:pPr>
-      <w:r>
-        <w:t>As pessoas envolvidas no desenvolvimento do projeto e suas competências são:</w:t>
-      </w:r>
-    </w:p>
-    <w:p>
-      <w:pPr>
-        <w:ind w:right="-144"/>
-      </w:pPr>
-      <w:r>
-        <w:t>Ana Caroline Costa Passos – Desenvolvedora, analista de erros.</w:t>
-      </w:r>
-    </w:p>
-    <w:p>
-      <w:pPr>
-        <w:ind w:right="-144"/>
-      </w:pPr>
-      <w:r>
-        <w:t xml:space="preserve">Eduardo </w:t>
-      </w:r>
-      <w:proofErr w:type="spellStart"/>
-      <w:r>
-        <w:t>Faggiani</w:t>
-      </w:r>
-      <w:proofErr w:type="spellEnd"/>
-      <w:r>
-        <w:t xml:space="preserve"> – Analista de erros, </w:t>
-      </w:r>
-      <w:r>
-        <w:t>analista da documentação.</w:t>
-      </w:r>
-    </w:p>
-    <w:p>
-      <w:pPr>
-        <w:ind w:right="-144"/>
-      </w:pPr>
-      <w:r>
-        <w:t>Gabriel Oraboni Carvalho – Analista de erros, redator de documentos.</w:t>
-      </w:r>
-    </w:p>
-    <w:p>
-      <w:pPr>
-        <w:ind w:right="-144"/>
-      </w:pPr>
-      <w:proofErr w:type="spellStart"/>
-      <w:r>
-        <w:t>Renam</w:t>
-      </w:r>
-      <w:proofErr w:type="spellEnd"/>
-      <w:r>
-        <w:t xml:space="preserve"> </w:t>
-      </w:r>
-      <w:proofErr w:type="spellStart"/>
-      <w:r>
-        <w:t>Makoto</w:t>
-      </w:r>
-      <w:proofErr w:type="spellEnd"/>
-      <w:r>
-        <w:t xml:space="preserve"> </w:t>
-      </w:r>
-      <w:proofErr w:type="spellStart"/>
-      <w:r>
-        <w:t>Aono</w:t>
-      </w:r>
-      <w:proofErr w:type="spellEnd"/>
-      <w:r>
-        <w:t xml:space="preserve"> </w:t>
-      </w:r>
-      <w:r>
-        <w:t>–</w:t>
-      </w:r>
-      <w:r>
-        <w:t xml:space="preserve"> </w:t>
-      </w:r>
-      <w:r>
-        <w:t>Desenvolvedor, analista da documentação.</w:t>
-      </w:r>
-    </w:p>
-    <w:p>
-      <w:pPr>
-        <w:ind w:right="-144"/>
-      </w:pPr>
-      <w:r>
-        <w:lastRenderedPageBreak/>
-        <w:t>Vinícius de Oliveira Souza – Desenvolvedor, redator de documentos.</w:t>
-      </w:r>
-    </w:p>
-    <w:p>
-      <w:pPr>
-        <w:pStyle w:val="Ttulo2"/>
-        <w:ind w:right="-144"/>
-      </w:pPr>
-      <w:bookmarkStart w:id="62" w:name="_Toc487017248"/>
-      <w:bookmarkStart w:id="63" w:name="_Toc515209590"/>
-      <w:r>
-        <w:t>Interfaces Técnicas e Organizacionais</w:t>
-      </w:r>
-      <w:bookmarkEnd w:id="62"/>
-      <w:bookmarkEnd w:id="63"/>
-    </w:p>
-    <w:p>
       <w:pPr>
         <w:pStyle w:val="Legenda"/>
         <w:jc w:val="left"/>
       </w:pPr>
-      <w:bookmarkStart w:id="64" w:name="_Toc107106266"/>
+      <w:bookmarkStart w:id="58" w:name="_Toc107106266"/>
       <w:r>
         <w:t>O papel de cada membro da equipe está descrito na Matriz de Responsabilidades abaixo.</w:t>
       </w:r>
@@ -4064,7 +4159,7 @@
         </w:rPr>
         <w:t xml:space="preserve">Matriz de </w:t>
       </w:r>
-      <w:bookmarkEnd w:id="64"/>
+      <w:bookmarkEnd w:id="58"/>
       <w:r>
         <w:rPr>
           <w:b w:val="0"/>
@@ -4089,8 +4184,8 @@
           <w:iCs/>
         </w:rPr>
       </w:pPr>
-      <w:bookmarkStart w:id="65" w:name="_Toc487510403"/>
-      <w:bookmarkStart w:id="66" w:name="_Toc515209591"/>
+      <w:bookmarkStart w:id="59" w:name="_Toc487510403"/>
+      <w:bookmarkStart w:id="60" w:name="_Toc515209591"/>
       <w:r>
         <w:rPr>
           <w:i/>
@@ -4098,8 +4193,8 @@
         </w:rPr>
         <w:t>Reuniões da Equipe Técnica</w:t>
       </w:r>
-      <w:bookmarkEnd w:id="65"/>
-      <w:bookmarkEnd w:id="66"/>
+      <w:bookmarkEnd w:id="59"/>
+      <w:bookmarkEnd w:id="60"/>
     </w:p>
     <w:p>
       <w:pPr>
@@ -4119,11 +4214,12 @@
       <w:pPr>
         <w:pStyle w:val="Ttulo3"/>
       </w:pPr>
-      <w:bookmarkStart w:id="67" w:name="_Toc515209592"/>
-      <w:r>
+      <w:bookmarkStart w:id="61" w:name="_Toc515209592"/>
+      <w:r>
+        <w:lastRenderedPageBreak/>
         <w:t>Reuniões de Apresentação de Status do Projeto</w:t>
       </w:r>
-      <w:bookmarkEnd w:id="67"/>
+      <w:bookmarkEnd w:id="61"/>
     </w:p>
     <w:p>
       <w:r>
@@ -4139,8 +4235,8 @@
           <w:iCs/>
         </w:rPr>
       </w:pPr>
-      <w:bookmarkStart w:id="68" w:name="_Toc487510405"/>
-      <w:bookmarkStart w:id="69" w:name="_Toc515209593"/>
+      <w:bookmarkStart w:id="62" w:name="_Toc487510405"/>
+      <w:bookmarkStart w:id="63" w:name="_Toc515209593"/>
       <w:r>
         <w:rPr>
           <w:i/>
@@ -4148,7 +4244,7 @@
         </w:rPr>
         <w:t>Interface entre a Equipe Técnica e os Usuários</w:t>
       </w:r>
-      <w:bookmarkEnd w:id="68"/>
+      <w:bookmarkEnd w:id="62"/>
       <w:r>
         <w:rPr>
           <w:i/>
@@ -4156,7 +4252,7 @@
         </w:rPr>
         <w:t xml:space="preserve"> (Clientes)</w:t>
       </w:r>
-      <w:bookmarkEnd w:id="69"/>
+      <w:bookmarkEnd w:id="63"/>
     </w:p>
     <w:p>
       <w:pPr>
@@ -4178,14 +4274,14 @@
         <w:pStyle w:val="Ttulo2"/>
         <w:ind w:right="-144"/>
       </w:pPr>
-      <w:bookmarkStart w:id="70" w:name="_Toc487017247"/>
-      <w:bookmarkStart w:id="71" w:name="_Toc515209594"/>
+      <w:bookmarkStart w:id="64" w:name="_Toc487017247"/>
+      <w:bookmarkStart w:id="65" w:name="_Toc515209594"/>
       <w:proofErr w:type="spellStart"/>
       <w:r>
         <w:t>Infra-estrutura</w:t>
       </w:r>
-      <w:bookmarkEnd w:id="70"/>
-      <w:bookmarkEnd w:id="71"/>
+      <w:bookmarkEnd w:id="64"/>
+      <w:bookmarkEnd w:id="65"/>
       <w:proofErr w:type="spellEnd"/>
     </w:p>
     <w:p>
@@ -4197,7 +4293,7 @@
           <w:iCs/>
         </w:rPr>
       </w:pPr>
-      <w:bookmarkStart w:id="72" w:name="_Toc515209595"/>
+      <w:bookmarkStart w:id="66" w:name="_Toc515209595"/>
       <w:r>
         <w:rPr>
           <w:i/>
@@ -4205,7 +4301,7 @@
         </w:rPr>
         <w:t>Ferramentas</w:t>
       </w:r>
-      <w:bookmarkEnd w:id="72"/>
+      <w:bookmarkEnd w:id="66"/>
     </w:p>
     <w:tbl>
       <w:tblPr>
@@ -4346,16 +4442,15 @@
           <w:iCs/>
         </w:rPr>
       </w:pPr>
-      <w:bookmarkStart w:id="73" w:name="_Toc515209596"/>
+      <w:bookmarkStart w:id="67" w:name="_Toc515209596"/>
       <w:r>
         <w:rPr>
           <w:i/>
           <w:iCs/>
         </w:rPr>
-        <w:lastRenderedPageBreak/>
         <w:t>Equipamentos</w:t>
       </w:r>
-      <w:bookmarkEnd w:id="73"/>
+      <w:bookmarkEnd w:id="67"/>
     </w:p>
     <w:tbl>
       <w:tblPr>
@@ -4498,15 +4593,13 @@
         <w:pStyle w:val="Ttulo2"/>
         <w:ind w:right="-2"/>
       </w:pPr>
-      <w:bookmarkStart w:id="74" w:name="_Toc487017249"/>
-      <w:bookmarkStart w:id="75" w:name="_Toc515209598"/>
-      <w:bookmarkStart w:id="76" w:name="_GoBack"/>
-      <w:bookmarkEnd w:id="76"/>
+      <w:bookmarkStart w:id="68" w:name="_Toc487017249"/>
+      <w:bookmarkStart w:id="69" w:name="_Toc515209598"/>
       <w:r>
         <w:t>Controle de Documentos e Dados</w:t>
       </w:r>
-      <w:bookmarkEnd w:id="74"/>
-      <w:bookmarkEnd w:id="75"/>
+      <w:bookmarkEnd w:id="68"/>
+      <w:bookmarkEnd w:id="69"/>
     </w:p>
     <w:p>
       <w:pPr>
@@ -4547,8 +4640,8 @@
           <w:iCs/>
         </w:rPr>
       </w:pPr>
-      <w:bookmarkStart w:id="77" w:name="_Toc110933835"/>
-      <w:bookmarkStart w:id="78" w:name="_Toc515209599"/>
+      <w:bookmarkStart w:id="70" w:name="_Toc110933835"/>
+      <w:bookmarkStart w:id="71" w:name="_Toc515209599"/>
       <w:r>
         <w:rPr>
           <w:bCs/>
@@ -4557,8 +4650,8 @@
         </w:rPr>
         <w:t>Controle de versão</w:t>
       </w:r>
-      <w:bookmarkEnd w:id="77"/>
-      <w:bookmarkEnd w:id="78"/>
+      <w:bookmarkEnd w:id="70"/>
+      <w:bookmarkEnd w:id="71"/>
     </w:p>
     <w:p>
       <w:pPr>
@@ -4592,11 +4685,11 @@
       <w:pPr>
         <w:pStyle w:val="Ttulo3"/>
       </w:pPr>
-      <w:bookmarkStart w:id="79" w:name="_Toc515209600"/>
+      <w:bookmarkStart w:id="72" w:name="_Toc515209600"/>
       <w:r>
         <w:t>Dados Gerenciados</w:t>
       </w:r>
-      <w:bookmarkEnd w:id="79"/>
+      <w:bookmarkEnd w:id="72"/>
     </w:p>
     <w:p>
       <w:r>
@@ -4615,11 +4708,11 @@
       <w:pPr>
         <w:pStyle w:val="Ttulo3"/>
       </w:pPr>
-      <w:bookmarkStart w:id="80" w:name="_Toc515209601"/>
+      <w:bookmarkStart w:id="73" w:name="_Toc515209601"/>
       <w:r>
         <w:t>Permissões</w:t>
       </w:r>
-      <w:bookmarkEnd w:id="80"/>
+      <w:bookmarkEnd w:id="73"/>
     </w:p>
     <w:p>
       <w:r>
@@ -4789,11 +4882,12 @@
       <w:pPr>
         <w:pStyle w:val="Ttulo3"/>
       </w:pPr>
-      <w:bookmarkStart w:id="81" w:name="_Toc515209602"/>
-      <w:r>
+      <w:bookmarkStart w:id="74" w:name="_Toc515209602"/>
+      <w:r>
+        <w:lastRenderedPageBreak/>
         <w:t>Armazenamento, cópia, recuperação e preservação</w:t>
       </w:r>
-      <w:bookmarkEnd w:id="81"/>
+      <w:bookmarkEnd w:id="74"/>
     </w:p>
     <w:p>
       <w:pPr>
@@ -4816,21 +4910,21 @@
         <w:pStyle w:val="Ttulo1"/>
         <w:ind w:right="-2"/>
       </w:pPr>
-      <w:bookmarkStart w:id="82" w:name="_Toc487017251"/>
-      <w:bookmarkStart w:id="83" w:name="_Toc515209603"/>
-      <w:bookmarkStart w:id="84" w:name="_Ref471394537"/>
-      <w:bookmarkStart w:id="85" w:name="_Toc467473442"/>
-      <w:bookmarkStart w:id="86" w:name="_Toc467473974"/>
-      <w:bookmarkStart w:id="87" w:name="_Toc467477713"/>
-      <w:bookmarkStart w:id="88" w:name="_Toc467494867"/>
-      <w:bookmarkStart w:id="89" w:name="_Toc467495237"/>
-      <w:bookmarkStart w:id="90" w:name="_Toc468086045"/>
-      <w:bookmarkStart w:id="91" w:name="_Toc475507696"/>
+      <w:bookmarkStart w:id="75" w:name="_Toc487017251"/>
+      <w:bookmarkStart w:id="76" w:name="_Toc515209603"/>
+      <w:bookmarkStart w:id="77" w:name="_Ref471394537"/>
+      <w:bookmarkStart w:id="78" w:name="_Toc467473442"/>
+      <w:bookmarkStart w:id="79" w:name="_Toc467473974"/>
+      <w:bookmarkStart w:id="80" w:name="_Toc467477713"/>
+      <w:bookmarkStart w:id="81" w:name="_Toc467494867"/>
+      <w:bookmarkStart w:id="82" w:name="_Toc467495237"/>
+      <w:bookmarkStart w:id="83" w:name="_Toc468086045"/>
+      <w:bookmarkStart w:id="84" w:name="_Toc475507696"/>
       <w:r>
         <w:t>análise de riscos</w:t>
       </w:r>
-      <w:bookmarkEnd w:id="82"/>
-      <w:bookmarkEnd w:id="83"/>
+      <w:bookmarkEnd w:id="75"/>
+      <w:bookmarkEnd w:id="76"/>
     </w:p>
     <w:p>
       <w:pPr>
@@ -5289,7 +5383,6 @@
                 <w:i/>
                 <w:sz w:val="20"/>
               </w:rPr>
-              <w:lastRenderedPageBreak/>
               <w:t>1</w:t>
             </w:r>
           </w:p>
@@ -5502,7 +5595,7 @@
           <w:b w:val="0"/>
         </w:rPr>
       </w:pPr>
-      <w:bookmarkStart w:id="92" w:name="_Toc107106273"/>
+      <w:bookmarkStart w:id="85" w:name="_Toc107106273"/>
       <w:r>
         <w:t xml:space="preserve">Tabela 6. </w:t>
       </w:r>
@@ -5545,19 +5638,19 @@
         </w:rPr>
         <w:t>Riscos identificados e classificação</w:t>
       </w:r>
-      <w:bookmarkEnd w:id="92"/>
+      <w:bookmarkEnd w:id="85"/>
     </w:p>
     <w:p>
       <w:pPr>
         <w:pStyle w:val="Ttulo2"/>
       </w:pPr>
-      <w:bookmarkStart w:id="93" w:name="_Toc110933840"/>
-      <w:bookmarkStart w:id="94" w:name="_Toc515209604"/>
+      <w:bookmarkStart w:id="86" w:name="_Toc110933840"/>
+      <w:bookmarkStart w:id="87" w:name="_Toc515209604"/>
       <w:r>
         <w:t>Resposta aos Riscos</w:t>
       </w:r>
-      <w:bookmarkEnd w:id="93"/>
-      <w:bookmarkEnd w:id="94"/>
+      <w:bookmarkEnd w:id="86"/>
+      <w:bookmarkEnd w:id="87"/>
     </w:p>
     <w:tbl>
       <w:tblPr>
@@ -5783,12 +5876,12 @@
         <w:ind w:right="-2"/>
         <w:jc w:val="left"/>
       </w:pPr>
-      <w:bookmarkStart w:id="95" w:name="_Toc515209605"/>
-      <w:bookmarkStart w:id="96" w:name="_Toc487017264"/>
+      <w:bookmarkStart w:id="88" w:name="_Toc515209605"/>
+      <w:bookmarkStart w:id="89" w:name="_Toc487017264"/>
       <w:r>
         <w:t>ações corretivas</w:t>
       </w:r>
-      <w:bookmarkEnd w:id="95"/>
+      <w:bookmarkEnd w:id="88"/>
     </w:p>
     <w:p>
       <w:r>
@@ -5839,19 +5932,20 @@
         <w:pStyle w:val="Ttulo1"/>
         <w:ind w:right="-2"/>
       </w:pPr>
-      <w:bookmarkStart w:id="97" w:name="_Toc515209606"/>
-      <w:bookmarkStart w:id="98" w:name="_Toc487017266"/>
-      <w:bookmarkEnd w:id="96"/>
+      <w:bookmarkStart w:id="90" w:name="_Toc515209606"/>
+      <w:bookmarkStart w:id="91" w:name="_Toc487017266"/>
+      <w:bookmarkEnd w:id="89"/>
       <w:r>
         <w:t>Estimativas</w:t>
       </w:r>
-      <w:bookmarkEnd w:id="97"/>
+      <w:bookmarkEnd w:id="90"/>
     </w:p>
     <w:p>
       <w:pPr>
         <w:ind w:firstLine="720"/>
       </w:pPr>
       <w:r>
+        <w:lastRenderedPageBreak/>
         <w:t>Para serem realizadas as estimativas de tamanho do produto de software é utilizada a estimativa por pontos de caso de uso. O uso desta estimativa se justifica pelo fato de que é possível realizar estimativas sem que o projeto esteja desenvolvido. Com a própria especificação de requisitos é possível realizar esta estimativa.</w:t>
       </w:r>
     </w:p>
@@ -5887,12 +5981,12 @@
         <w:pStyle w:val="Ttulo1"/>
         <w:ind w:right="-2"/>
       </w:pPr>
-      <w:bookmarkStart w:id="99" w:name="_Toc515209607"/>
+      <w:bookmarkStart w:id="92" w:name="_Toc515209607"/>
       <w:r>
         <w:t>cronograma</w:t>
       </w:r>
-      <w:bookmarkEnd w:id="98"/>
-      <w:bookmarkEnd w:id="99"/>
+      <w:bookmarkEnd w:id="91"/>
+      <w:bookmarkEnd w:id="92"/>
     </w:p>
     <w:p>
       <w:pPr>
@@ -5918,14 +6012,14 @@
         <w:t>.</w:t>
       </w:r>
     </w:p>
+    <w:bookmarkEnd w:id="77"/>
+    <w:bookmarkEnd w:id="78"/>
+    <w:bookmarkEnd w:id="79"/>
+    <w:bookmarkEnd w:id="80"/>
+    <w:bookmarkEnd w:id="81"/>
+    <w:bookmarkEnd w:id="82"/>
+    <w:bookmarkEnd w:id="83"/>
     <w:bookmarkEnd w:id="84"/>
-    <w:bookmarkEnd w:id="85"/>
-    <w:bookmarkEnd w:id="86"/>
-    <w:bookmarkEnd w:id="87"/>
-    <w:bookmarkEnd w:id="88"/>
-    <w:bookmarkEnd w:id="89"/>
-    <w:bookmarkEnd w:id="90"/>
-    <w:bookmarkEnd w:id="91"/>
     <w:p>
       <w:r>
         <w:br w:type="page"/>
@@ -6427,7 +6521,7 @@
       </w:r>
     </w:p>
     <w:sectPr>
-      <w:headerReference w:type="even" r:id="rId14"/>
+      <w:headerReference w:type="even" r:id="rId15"/>
       <w:pgSz w:w="11906" w:h="16838" w:code="9"/>
       <w:pgMar w:top="2370" w:right="1418" w:bottom="1899" w:left="1418" w:header="720" w:footer="680" w:gutter="0"/>
       <w:cols w:space="720"/>

</xml_diff>